<commit_message>
chore: inclusão de evidências das versões utilizadas pelo environment sem especificar a versão (com o objetivo de puxar a mais recente)
</commit_message>
<xml_diff>
--- a/Configuração do ambiente.docx
+++ b/Configuração do ambiente.docx
@@ -4,6 +4,10 @@
   <w:body>
     <w:p>
       <w:r>
+        <w:rPr>
+          <w:noProof/>
+          <w:lang w:eastAsia="pt-BR"/>
+        </w:rPr>
         <w:drawing>
           <wp:inline distT="0" distB="0" distL="0" distR="0" wp14:anchorId="436AF04B" wp14:editId="4C8A326D">
             <wp:extent cx="5400040" cy="3035300"/>
@@ -43,6 +47,10 @@
     </w:p>
     <w:p>
       <w:r>
+        <w:rPr>
+          <w:noProof/>
+          <w:lang w:eastAsia="pt-BR"/>
+        </w:rPr>
         <w:drawing>
           <wp:inline distT="0" distB="0" distL="0" distR="0" wp14:anchorId="091664B5" wp14:editId="6849930C">
             <wp:extent cx="5400040" cy="3035300"/>
@@ -82,6 +90,10 @@
     </w:p>
     <w:p>
       <w:r>
+        <w:rPr>
+          <w:noProof/>
+          <w:lang w:eastAsia="pt-BR"/>
+        </w:rPr>
         <w:lastRenderedPageBreak/>
         <w:drawing>
           <wp:inline distT="0" distB="0" distL="0" distR="0" wp14:anchorId="6F2C7DE2" wp14:editId="18E644C2">
@@ -119,11 +131,13 @@
           </wp:inline>
         </w:drawing>
       </w:r>
-      <w:bookmarkStart w:id="0" w:name="_GoBack"/>
-      <w:bookmarkEnd w:id="0"/>
     </w:p>
     <w:p>
       <w:r>
+        <w:rPr>
+          <w:noProof/>
+          <w:lang w:eastAsia="pt-BR"/>
+        </w:rPr>
         <w:drawing>
           <wp:inline distT="0" distB="0" distL="0" distR="0" wp14:anchorId="59BA6334" wp14:editId="49A2F02C">
             <wp:extent cx="5400040" cy="658495"/>
@@ -164,6 +178,10 @@
     <w:p/>
     <w:p>
       <w:r>
+        <w:rPr>
+          <w:noProof/>
+          <w:lang w:eastAsia="pt-BR"/>
+        </w:rPr>
         <w:drawing>
           <wp:inline distT="0" distB="0" distL="0" distR="0" wp14:anchorId="0FB647D4" wp14:editId="527FE237">
             <wp:extent cx="5281118" cy="1005927"/>
@@ -202,6 +220,51 @@
       </w:r>
     </w:p>
     <w:p/>
+    <w:p>
+      <w:r>
+        <w:rPr>
+          <w:noProof/>
+          <w:lang w:eastAsia="pt-BR"/>
+        </w:rPr>
+        <w:drawing>
+          <wp:inline distT="0" distB="0" distL="0" distR="0" wp14:anchorId="7FCD1259" wp14:editId="1AC96DB3">
+            <wp:extent cx="5400040" cy="3088005"/>
+            <wp:effectExtent l="0" t="0" r="0" b="0"/>
+            <wp:docPr id="6" name="Imagem 6"/>
+            <wp:cNvGraphicFramePr>
+              <a:graphicFrameLocks xmlns:a="http://schemas.openxmlformats.org/drawingml/2006/main" noChangeAspect="1"/>
+            </wp:cNvGraphicFramePr>
+            <a:graphic xmlns:a="http://schemas.openxmlformats.org/drawingml/2006/main">
+              <a:graphicData uri="http://schemas.openxmlformats.org/drawingml/2006/picture">
+                <pic:pic xmlns:pic="http://schemas.openxmlformats.org/drawingml/2006/picture">
+                  <pic:nvPicPr>
+                    <pic:cNvPr id="1" name=""/>
+                    <pic:cNvPicPr/>
+                  </pic:nvPicPr>
+                  <pic:blipFill>
+                    <a:blip r:embed="rId9"/>
+                    <a:stretch>
+                      <a:fillRect/>
+                    </a:stretch>
+                  </pic:blipFill>
+                  <pic:spPr>
+                    <a:xfrm>
+                      <a:off x="0" y="0"/>
+                      <a:ext cx="5400040" cy="3088005"/>
+                    </a:xfrm>
+                    <a:prstGeom prst="rect">
+                      <a:avLst/>
+                    </a:prstGeom>
+                  </pic:spPr>
+                </pic:pic>
+              </a:graphicData>
+            </a:graphic>
+          </wp:inline>
+        </w:drawing>
+      </w:r>
+      <w:bookmarkStart w:id="0" w:name="_GoBack"/>
+      <w:bookmarkEnd w:id="0"/>
+    </w:p>
     <w:sectPr>
       <w:pgSz w:w="11906" w:h="16838"/>
       <w:pgMar w:top="1417" w:right="1701" w:bottom="1417" w:left="1701" w:header="708" w:footer="708" w:gutter="0"/>

</xml_diff>